<commit_message>
6/4 keystone, nova after
</commit_message>
<xml_diff>
--- a/云计算/10【云计算学习笔记（十）】之云计算变迁，分类，OpenStack架构说明，配置说明/10.docx
+++ b/云计算/10【云计算学习笔记（十）】之云计算变迁，分类，OpenStack架构说明，配置说明/10.docx
@@ -6,46 +6,24 @@
       <w:pPr>
         <w:pStyle w:val="1"/>
         <w:ind w:left="420"/>
-        <w:rPr>
-          <w:rFonts w:hint="eastAsia"/>
-        </w:rPr>
-      </w:pPr>
-      <w:proofErr w:type="gramStart"/>
-      <w:r>
-        <w:rPr>
-          <w:rFonts w:hint="eastAsia"/>
-        </w:rPr>
-        <w:t>一</w:t>
-      </w:r>
-      <w:proofErr w:type="gramEnd"/>
-      <w:r>
-        <w:rPr>
-          <w:rFonts w:hint="eastAsia"/>
-        </w:rPr>
-        <w:t>．</w:t>
-      </w:r>
-      <w:proofErr w:type="gramStart"/>
-      <w:r>
-        <w:rPr>
-          <w:rFonts w:hint="eastAsia"/>
-        </w:rPr>
-        <w:t>云计算</w:t>
-      </w:r>
-      <w:proofErr w:type="gramEnd"/>
-      <w:r>
-        <w:rPr>
-          <w:rFonts w:hint="eastAsia"/>
-        </w:rPr>
-        <w:t>变迁</w:t>
+      </w:pPr>
+      <w:r>
+        <w:rPr>
+          <w:rFonts w:hint="eastAsia"/>
+        </w:rPr>
+        <w:t>一．</w:t>
+      </w:r>
+      <w:r>
+        <w:rPr>
+          <w:rFonts w:hint="eastAsia"/>
+        </w:rPr>
+        <w:t>云计算变迁</w:t>
       </w:r>
     </w:p>
     <w:p>
       <w:pPr>
         <w:pStyle w:val="2"/>
         <w:ind w:left="420"/>
-        <w:rPr>
-          <w:rFonts w:hint="eastAsia"/>
-        </w:rPr>
       </w:pPr>
       <w:r>
         <w:rPr>
@@ -63,9 +41,6 @@
     <w:p>
       <w:pPr>
         <w:ind w:left="420" w:firstLine="420"/>
-        <w:rPr>
-          <w:rFonts w:hint="eastAsia"/>
-        </w:rPr>
       </w:pPr>
       <w:r>
         <w:rPr>
@@ -95,9 +70,6 @@
     <w:p>
       <w:pPr>
         <w:ind w:left="420" w:firstLine="420"/>
-        <w:rPr>
-          <w:rFonts w:hint="eastAsia"/>
-        </w:rPr>
       </w:pPr>
       <w:r>
         <w:rPr>
@@ -110,9 +82,6 @@
       <w:pPr>
         <w:pStyle w:val="2"/>
         <w:ind w:left="420"/>
-        <w:rPr>
-          <w:rFonts w:hint="eastAsia"/>
-        </w:rPr>
       </w:pPr>
       <w:r>
         <w:rPr>
@@ -130,9 +99,6 @@
     <w:p>
       <w:pPr>
         <w:ind w:leftChars="400" w:left="840"/>
-        <w:rPr>
-          <w:rFonts w:hint="eastAsia"/>
-        </w:rPr>
       </w:pPr>
       <w:r>
         <w:rPr>
@@ -145,9 +111,6 @@
       <w:pPr>
         <w:pStyle w:val="1"/>
         <w:ind w:left="420"/>
-        <w:rPr>
-          <w:rFonts w:hint="eastAsia"/>
-        </w:rPr>
       </w:pPr>
       <w:r>
         <w:rPr>
@@ -155,55 +118,22 @@
         </w:rPr>
         <w:t>二．</w:t>
       </w:r>
-      <w:proofErr w:type="gramStart"/>
-      <w:r>
-        <w:rPr>
-          <w:rFonts w:hint="eastAsia"/>
-        </w:rPr>
-        <w:t>云计算</w:t>
-      </w:r>
-      <w:proofErr w:type="gramEnd"/>
-      <w:r>
-        <w:rPr>
-          <w:rFonts w:hint="eastAsia"/>
-        </w:rPr>
-        <w:t>定义</w:t>
+      <w:r>
+        <w:rPr>
+          <w:rFonts w:hint="eastAsia"/>
+        </w:rPr>
+        <w:t>云计算定义</w:t>
       </w:r>
     </w:p>
     <w:p>
       <w:pPr>
         <w:ind w:left="420" w:firstLine="420"/>
-        <w:rPr>
-          <w:rFonts w:hint="eastAsia"/>
-        </w:rPr>
-      </w:pPr>
-      <w:proofErr w:type="gramStart"/>
-      <w:r>
-        <w:rPr>
-          <w:rFonts w:hint="eastAsia"/>
-        </w:rPr>
-        <w:t>云计算</w:t>
-      </w:r>
-      <w:proofErr w:type="gramEnd"/>
-      <w:r>
-        <w:rPr>
-          <w:rFonts w:hint="eastAsia"/>
-        </w:rPr>
-        <w:t>是一种按照使用量付费的模式，这种模式提供可用的，便捷的，按需的网络访问，进入可配置的计算资源共享池中（资源包括网络，服务器，存储，应用软件，服务），这些资源能够被快速地提供，只需要投入很少的管理工作。这也就是为什么</w:t>
-      </w:r>
-      <w:proofErr w:type="gramStart"/>
-      <w:r>
-        <w:rPr>
-          <w:rFonts w:hint="eastAsia"/>
-        </w:rPr>
-        <w:t>云计算</w:t>
-      </w:r>
-      <w:proofErr w:type="gramEnd"/>
-      <w:r>
-        <w:rPr>
-          <w:rFonts w:hint="eastAsia"/>
-        </w:rPr>
-        <w:t>会分为I</w:t>
+      </w:pPr>
+      <w:r>
+        <w:rPr>
+          <w:rFonts w:hint="eastAsia"/>
+        </w:rPr>
+        <w:t>云计算是一种按照使用量付费的模式，这种模式提供可用的，便捷的，按需的网络访问，进入可配置的计算资源共享池中（资源包括网络，服务器，存储，应用软件，服务），这些资源能够被快速地提供，只需要投入很少的管理工作。这也就是为什么云计算会分为I</w:t>
       </w:r>
       <w:r>
         <w:t>aaS</w:t>
@@ -228,9 +158,6 @@
       <w:pPr>
         <w:pStyle w:val="1"/>
         <w:ind w:left="420"/>
-        <w:rPr>
-          <w:rFonts w:hint="eastAsia"/>
-        </w:rPr>
       </w:pPr>
       <w:r>
         <w:rPr>
@@ -238,28 +165,17 @@
         </w:rPr>
         <w:t>三．</w:t>
       </w:r>
-      <w:proofErr w:type="gramStart"/>
-      <w:r>
-        <w:rPr>
-          <w:rFonts w:hint="eastAsia"/>
-        </w:rPr>
-        <w:t>云计算</w:t>
-      </w:r>
-      <w:proofErr w:type="gramEnd"/>
-      <w:r>
-        <w:rPr>
-          <w:rFonts w:hint="eastAsia"/>
-        </w:rPr>
-        <w:t>分类</w:t>
+      <w:r>
+        <w:rPr>
+          <w:rFonts w:hint="eastAsia"/>
+        </w:rPr>
+        <w:t>云计算分类</w:t>
       </w:r>
     </w:p>
     <w:p>
       <w:pPr>
         <w:pStyle w:val="2"/>
         <w:ind w:left="420"/>
-        <w:rPr>
-          <w:rFonts w:hint="eastAsia"/>
-        </w:rPr>
       </w:pPr>
       <w:r>
         <w:rPr>
@@ -282,9 +198,6 @@
           <w:numId w:val="8"/>
         </w:numPr>
         <w:ind w:leftChars="0"/>
-        <w:rPr>
-          <w:rFonts w:hint="eastAsia"/>
-        </w:rPr>
       </w:pPr>
       <w:r>
         <w:rPr>
@@ -296,9 +209,6 @@
     <w:p>
       <w:pPr>
         <w:ind w:left="420"/>
-        <w:rPr>
-          <w:rFonts w:hint="eastAsia"/>
-        </w:rPr>
       </w:pPr>
       <w:r>
         <w:rPr>
@@ -315,9 +225,6 @@
           <w:numId w:val="8"/>
         </w:numPr>
         <w:ind w:leftChars="0"/>
-        <w:rPr>
-          <w:rFonts w:hint="eastAsia"/>
-        </w:rPr>
       </w:pPr>
       <w:r>
         <w:rPr>
@@ -330,9 +237,6 @@
     <w:p>
       <w:pPr>
         <w:ind w:left="420"/>
-        <w:rPr>
-          <w:rFonts w:hint="eastAsia"/>
-        </w:rPr>
       </w:pPr>
       <w:r>
         <w:rPr>
@@ -360,52 +264,18 @@
     <w:p>
       <w:pPr>
         <w:ind w:leftChars="0" w:left="0" w:firstLine="360"/>
-        <w:rPr>
-          <w:rFonts w:hint="eastAsia"/>
-        </w:rPr>
-      </w:pPr>
-      <w:r>
-        <w:rPr>
-          <w:rFonts w:hint="eastAsia"/>
-        </w:rPr>
-        <w:t>公司内部的数据放在私有云中，</w:t>
-      </w:r>
-      <w:proofErr w:type="gramStart"/>
-      <w:r>
-        <w:rPr>
-          <w:rFonts w:hint="eastAsia"/>
-        </w:rPr>
-        <w:t>公有云</w:t>
-      </w:r>
-      <w:proofErr w:type="gramEnd"/>
-      <w:r>
-        <w:rPr>
-          <w:rFonts w:hint="eastAsia"/>
-        </w:rPr>
-        <w:t>只存储与用户访问相关的数据，进而可以调用私有云中的服务，</w:t>
-      </w:r>
-      <w:proofErr w:type="gramStart"/>
-      <w:r>
-        <w:rPr>
-          <w:rFonts w:hint="eastAsia"/>
-        </w:rPr>
-        <w:t>两种云</w:t>
-      </w:r>
-      <w:proofErr w:type="gramEnd"/>
-      <w:r>
-        <w:rPr>
-          <w:rFonts w:hint="eastAsia"/>
-        </w:rPr>
-        <w:t>混合在一起使用，既有大容量可扩容的特点，也保证了内部数据的安全性。</w:t>
+      </w:pPr>
+      <w:r>
+        <w:rPr>
+          <w:rFonts w:hint="eastAsia"/>
+        </w:rPr>
+        <w:t>公司内部的数据放在私有云中，公有云只存储与用户访问相关的数据，进而可以调用私有云中的服务，两种云混合在一起使用，既有大容量可扩容的特点，也保证了内部数据的安全性。</w:t>
       </w:r>
     </w:p>
     <w:p>
       <w:pPr>
         <w:pStyle w:val="2"/>
         <w:ind w:left="420"/>
-        <w:rPr>
-          <w:rFonts w:hint="eastAsia"/>
-        </w:rPr>
       </w:pPr>
       <w:r>
         <w:rPr>
@@ -442,29 +312,12 @@
     <w:p>
       <w:pPr>
         <w:ind w:leftChars="0" w:left="0" w:firstLine="360"/>
-        <w:rPr>
-          <w:rFonts w:hint="eastAsia"/>
-        </w:rPr>
-      </w:pPr>
-      <w:r>
-        <w:rPr>
-          <w:rFonts w:hint="eastAsia"/>
-        </w:rPr>
-        <w:t>基础设施即服务，将服务器，网络等基础设置作为服务提供给用户，用户获得了这些基础资源后，就可以在虚拟机上安装操作系统。如阿里云，</w:t>
-      </w:r>
-      <w:proofErr w:type="gramStart"/>
-      <w:r>
-        <w:rPr>
-          <w:rFonts w:hint="eastAsia"/>
-        </w:rPr>
-        <w:t>腾讯云</w:t>
-      </w:r>
-      <w:proofErr w:type="gramEnd"/>
-      <w:r>
-        <w:rPr>
-          <w:rFonts w:hint="eastAsia"/>
-        </w:rPr>
-        <w:t>，AWS。</w:t>
+      </w:pPr>
+      <w:r>
+        <w:rPr>
+          <w:rFonts w:hint="eastAsia"/>
+        </w:rPr>
+        <w:t>基础设施即服务，将服务器，网络等基础设置作为服务提供给用户，用户获得了这些基础资源后，就可以在虚拟机上安装操作系统。如阿里云，腾讯云，AWS。</w:t>
       </w:r>
     </w:p>
     <w:p>
@@ -475,9 +328,6 @@
           <w:numId w:val="9"/>
         </w:numPr>
         <w:ind w:leftChars="0"/>
-        <w:rPr>
-          <w:rFonts w:hint="eastAsia"/>
-        </w:rPr>
       </w:pPr>
       <w:r>
         <w:rPr>
@@ -492,9 +342,6 @@
     <w:p>
       <w:pPr>
         <w:ind w:left="420"/>
-        <w:rPr>
-          <w:rFonts w:hint="eastAsia"/>
-        </w:rPr>
       </w:pPr>
       <w:r>
         <w:rPr>
@@ -511,9 +358,6 @@
           <w:numId w:val="9"/>
         </w:numPr>
         <w:ind w:leftChars="0"/>
-        <w:rPr>
-          <w:rFonts w:hint="eastAsia"/>
-        </w:rPr>
       </w:pPr>
       <w:r>
         <w:rPr>
@@ -528,9 +372,6 @@
     <w:p>
       <w:pPr>
         <w:ind w:leftChars="0" w:left="0" w:firstLine="420"/>
-        <w:rPr>
-          <w:rFonts w:hint="eastAsia"/>
-        </w:rPr>
       </w:pPr>
       <w:r>
         <w:rPr>
@@ -570,9 +411,6 @@
       <w:pPr>
         <w:pStyle w:val="1"/>
         <w:ind w:left="420"/>
-        <w:rPr>
-          <w:rFonts w:hint="eastAsia"/>
-        </w:rPr>
       </w:pPr>
       <w:r>
         <w:rPr>
@@ -625,9 +463,6 @@
       <w:pPr>
         <w:pStyle w:val="2"/>
         <w:ind w:left="420"/>
-        <w:rPr>
-          <w:rFonts w:hint="eastAsia"/>
-        </w:rPr>
       </w:pPr>
       <w:r>
         <w:rPr>
@@ -649,9 +484,6 @@
     <w:p>
       <w:pPr>
         <w:ind w:left="420"/>
-        <w:rPr>
-          <w:rFonts w:hint="eastAsia"/>
-        </w:rPr>
       </w:pPr>
       <w:r>
         <w:rPr>
@@ -690,24 +522,36 @@
     <w:p>
       <w:pPr>
         <w:ind w:left="420"/>
-        <w:rPr>
-          <w:rFonts w:hint="eastAsia"/>
-        </w:rPr>
-      </w:pPr>
-      <w:r>
-        <w:rPr>
-          <w:rFonts w:hint="eastAsia"/>
-        </w:rPr>
-        <w:t>管理镜像的组件。</w:t>
+      </w:pPr>
+      <w:r>
+        <w:rPr>
+          <w:rFonts w:hint="eastAsia"/>
+        </w:rPr>
+        <w:t>管理</w:t>
+      </w:r>
+      <w:r>
+        <w:rPr>
+          <w:rFonts w:hint="eastAsia"/>
+        </w:rPr>
+        <w:t>启动</w:t>
+      </w:r>
+      <w:r>
+        <w:rPr>
+          <w:rFonts w:hint="eastAsia"/>
+        </w:rPr>
+        <w:t>镜像的组件</w:t>
+      </w:r>
+      <w:r>
+        <w:rPr>
+          <w:rFonts w:hint="eastAsia"/>
+        </w:rPr>
+        <w:t>，Nova创建VM时将使用Glance提供的镜像。</w:t>
       </w:r>
     </w:p>
     <w:p>
       <w:pPr>
         <w:pStyle w:val="2"/>
         <w:ind w:left="420"/>
-        <w:rPr>
-          <w:rFonts w:hint="eastAsia"/>
-        </w:rPr>
       </w:pPr>
       <w:r>
         <w:rPr>
@@ -734,24 +578,33 @@
     <w:p>
       <w:pPr>
         <w:ind w:left="420"/>
-        <w:rPr>
-          <w:rFonts w:hint="eastAsia"/>
-        </w:rPr>
-      </w:pPr>
-      <w:r>
-        <w:rPr>
-          <w:rFonts w:hint="eastAsia"/>
-        </w:rPr>
-        <w:t>分布式存储的组件。</w:t>
+      </w:pPr>
+      <w:r>
+        <w:rPr>
+          <w:rFonts w:hint="eastAsia"/>
+        </w:rPr>
+        <w:t>分布式存储的组件</w:t>
+      </w:r>
+      <w:r>
+        <w:rPr>
+          <w:rFonts w:hint="eastAsia"/>
+        </w:rPr>
+        <w:t>，镜像可以作为对象存储在Swift中，通过R</w:t>
+      </w:r>
+      <w:r>
+        <w:t>estful</w:t>
+      </w:r>
+      <w:r>
+        <w:rPr>
+          <w:rFonts w:hint="eastAsia"/>
+        </w:rPr>
+        <w:t>接口获取Swift中存储的对象。</w:t>
       </w:r>
     </w:p>
     <w:p>
       <w:pPr>
         <w:pStyle w:val="2"/>
         <w:ind w:left="420"/>
-        <w:rPr>
-          <w:rFonts w:hint="eastAsia"/>
-        </w:rPr>
       </w:pPr>
       <w:r>
         <w:rPr>
@@ -786,16 +639,37 @@
         <w:rPr>
           <w:rFonts w:hint="eastAsia"/>
         </w:rPr>
-        <w:t>提供块存储能力的组件。</w:t>
+        <w:t>提供块存储能力的组件</w:t>
+      </w:r>
+      <w:r>
+        <w:rPr>
+          <w:rFonts w:hint="eastAsia"/>
+        </w:rPr>
+        <w:t>，C</w:t>
+      </w:r>
+      <w:r>
+        <w:t>inder</w:t>
+      </w:r>
+      <w:r>
+        <w:rPr>
+          <w:rFonts w:hint="eastAsia"/>
+        </w:rPr>
+        <w:t>提供的每一个V</w:t>
+      </w:r>
+      <w:r>
+        <w:t>olum</w:t>
+      </w:r>
+      <w:r>
+        <w:rPr>
+          <w:rFonts w:hint="eastAsia"/>
+        </w:rPr>
+        <w:t>e在VM看来就是一个虚拟硬盘。</w:t>
       </w:r>
     </w:p>
     <w:p>
       <w:pPr>
         <w:pStyle w:val="2"/>
         <w:ind w:left="420"/>
-        <w:rPr>
-          <w:rFonts w:hint="eastAsia"/>
-        </w:rPr>
       </w:pPr>
       <w:r>
         <w:rPr>
@@ -821,16 +695,31 @@
     </w:p>
     <w:p>
       <w:pPr>
-        <w:ind w:left="420"/>
-        <w:rPr>
-          <w:rFonts w:hint="eastAsia"/>
-        </w:rPr>
-      </w:pPr>
-      <w:r>
-        <w:rPr>
-          <w:rFonts w:hint="eastAsia"/>
-        </w:rPr>
-        <w:t>为所有的虚拟机提供网络服务。</w:t>
+        <w:ind w:leftChars="0" w:left="0" w:firstLine="420"/>
+        <w:rPr>
+          <w:rFonts w:hint="eastAsia"/>
+        </w:rPr>
+      </w:pPr>
+      <w:r>
+        <w:rPr>
+          <w:rFonts w:hint="eastAsia"/>
+        </w:rPr>
+        <w:t>为所有的虚拟机提供网络服务</w:t>
+      </w:r>
+      <w:r>
+        <w:rPr>
+          <w:rFonts w:hint="eastAsia"/>
+        </w:rPr>
+        <w:t>，负责创建和管理L</w:t>
+      </w:r>
+      <w:r>
+        <w:t>2</w:t>
+      </w:r>
+      <w:r>
+        <w:rPr>
+          <w:rFonts w:hint="eastAsia"/>
+        </w:rPr>
+        <w:t>和L3层网络，为VM提供虚拟网络和物理网络连接。</w:t>
       </w:r>
     </w:p>
     <w:p>
@@ -863,9 +752,6 @@
     <w:p>
       <w:pPr>
         <w:ind w:left="420"/>
-        <w:rPr>
-          <w:rFonts w:hint="eastAsia"/>
-        </w:rPr>
       </w:pPr>
       <w:r>
         <w:rPr>
@@ -878,9 +764,6 @@
       <w:pPr>
         <w:pStyle w:val="2"/>
         <w:ind w:left="420"/>
-        <w:rPr>
-          <w:rFonts w:hint="eastAsia"/>
-        </w:rPr>
       </w:pPr>
       <w:r>
         <w:rPr>
@@ -907,15 +790,27 @@
     <w:p>
       <w:pPr>
         <w:ind w:left="420"/>
-        <w:rPr>
-          <w:rFonts w:hint="eastAsia"/>
-        </w:rPr>
-      </w:pPr>
-      <w:r>
-        <w:rPr>
-          <w:rFonts w:hint="eastAsia"/>
-        </w:rPr>
-        <w:t>所有组件的认证服务。</w:t>
+      </w:pPr>
+      <w:r>
+        <w:rPr>
+          <w:rFonts w:hint="eastAsia"/>
+        </w:rPr>
+        <w:t>所有组件的认证服务</w:t>
+      </w:r>
+      <w:r>
+        <w:rPr>
+          <w:rFonts w:hint="eastAsia"/>
+        </w:rPr>
+        <w:t>，访问其他的所有服务都需要经过K</w:t>
+      </w:r>
+      <w:r>
+        <w:t>eys</w:t>
+      </w:r>
+      <w:r>
+        <w:rPr>
+          <w:rFonts w:hint="eastAsia"/>
+        </w:rPr>
+        <w:t>tone的认证。</w:t>
       </w:r>
     </w:p>
     <w:p>
@@ -957,27 +852,16 @@
     <w:p>
       <w:pPr>
         <w:ind w:left="420"/>
-        <w:rPr>
-          <w:rFonts w:hint="eastAsia"/>
-        </w:rPr>
-      </w:pPr>
-      <w:r>
-        <w:rPr>
-          <w:rFonts w:hint="eastAsia"/>
-        </w:rPr>
-        <w:t>通过</w:t>
-      </w:r>
-      <w:proofErr w:type="spellStart"/>
-      <w:r>
-        <w:rPr>
-          <w:rFonts w:hint="eastAsia"/>
-        </w:rPr>
-        <w:t>y</w:t>
+      </w:pPr>
+      <w:r>
+        <w:rPr>
+          <w:rFonts w:hint="eastAsia"/>
+        </w:rPr>
+        <w:t>通过y</w:t>
       </w:r>
       <w:r>
         <w:t>aml</w:t>
       </w:r>
-      <w:proofErr w:type="spellEnd"/>
       <w:r>
         <w:rPr>
           <w:rFonts w:hint="eastAsia"/>
@@ -989,9 +873,6 @@
       <w:pPr>
         <w:pStyle w:val="2"/>
         <w:ind w:left="420"/>
-        <w:rPr>
-          <w:rFonts w:hint="eastAsia"/>
-        </w:rPr>
       </w:pPr>
       <w:r>
         <w:rPr>
@@ -1010,15 +891,7 @@
         <w:t>eleme</w:t>
       </w:r>
       <w:r>
-        <w:t>try(</w:t>
-      </w:r>
-      <w:proofErr w:type="spellStart"/>
-      <w:r>
-        <w:t>Ceiloometer</w:t>
-      </w:r>
-      <w:proofErr w:type="spellEnd"/>
-      <w:r>
-        <w:t>)</w:t>
+        <w:t>try(Ceiloometer)</w:t>
       </w:r>
       <w:r>
         <w:rPr>
@@ -1030,9 +903,6 @@
     <w:p>
       <w:pPr>
         <w:ind w:left="420"/>
-        <w:rPr>
-          <w:rFonts w:hint="eastAsia"/>
-        </w:rPr>
       </w:pPr>
       <w:r>
         <w:rPr>
@@ -1045,9 +915,6 @@
       <w:pPr>
         <w:pStyle w:val="2"/>
         <w:ind w:left="420"/>
-        <w:rPr>
-          <w:rFonts w:hint="eastAsia"/>
-        </w:rPr>
       </w:pPr>
       <w:r>
         <w:rPr>
@@ -1074,9 +941,6 @@
     <w:p>
       <w:pPr>
         <w:ind w:left="420"/>
-        <w:rPr>
-          <w:rFonts w:hint="eastAsia"/>
-        </w:rPr>
       </w:pPr>
       <w:r>
         <w:rPr>
@@ -1112,9 +976,6 @@
     <w:p>
       <w:pPr>
         <w:ind w:left="420"/>
-        <w:rPr>
-          <w:rFonts w:hint="eastAsia"/>
-        </w:rPr>
       </w:pPr>
       <w:r>
         <w:rPr>
@@ -1136,9 +997,6 @@
       <w:pPr>
         <w:pStyle w:val="1"/>
         <w:ind w:left="420"/>
-        <w:rPr>
-          <w:rFonts w:hint="eastAsia"/>
-        </w:rPr>
       </w:pPr>
       <w:r>
         <w:rPr>
@@ -1157,9 +1015,6 @@
       <w:pPr>
         <w:pStyle w:val="2"/>
         <w:ind w:left="420"/>
-        <w:rPr>
-          <w:rFonts w:hint="eastAsia"/>
-        </w:rPr>
       </w:pPr>
       <w:r>
         <w:rPr>
@@ -1202,24 +1057,319 @@
     <w:p>
       <w:pPr>
         <w:ind w:left="420"/>
-        <w:rPr>
-          <w:rFonts w:hint="eastAsia"/>
-        </w:rPr>
-      </w:pPr>
-      <w:r>
-        <w:rPr>
-          <w:rFonts w:hint="eastAsia"/>
-        </w:rPr>
-        <w:t>关闭防火墙和</w:t>
-      </w:r>
-      <w:proofErr w:type="spellStart"/>
-      <w:r>
-        <w:rPr>
-          <w:rFonts w:hint="eastAsia"/>
-        </w:rPr>
-        <w:t>SELinux</w:t>
-      </w:r>
-      <w:proofErr w:type="spellEnd"/>
+      </w:pPr>
+      <w:r>
+        <w:rPr>
+          <w:rFonts w:hint="eastAsia"/>
+        </w:rPr>
+        <w:t>关闭防火墙和SELinux；</w:t>
+      </w:r>
+    </w:p>
+    <w:p>
+      <w:pPr>
+        <w:pStyle w:val="2"/>
+        <w:ind w:left="420"/>
+      </w:pPr>
+      <w:r>
+        <w:rPr>
+          <w:rFonts w:hint="eastAsia"/>
+        </w:rPr>
+        <w:t>（二）</w:t>
+      </w:r>
+      <w:r>
+        <w:rPr>
+          <w:rFonts w:hint="eastAsia"/>
+        </w:rPr>
+        <w:t>节点配置</w:t>
+      </w:r>
+    </w:p>
+    <w:p>
+      <w:pPr>
+        <w:ind w:left="420"/>
+      </w:pPr>
+      <w:r>
+        <w:rPr>
+          <w:rFonts w:hint="eastAsia"/>
+        </w:rPr>
+        <w:t>C</w:t>
+      </w:r>
+      <w:r>
+        <w:t>ontroller</w:t>
+      </w:r>
+      <w:r>
+        <w:rPr>
+          <w:rFonts w:hint="eastAsia"/>
+        </w:rPr>
+        <w:t>控制节点：</w:t>
+      </w:r>
+      <w:r>
+        <w:rPr>
+          <w:rFonts w:hint="eastAsia"/>
+        </w:rPr>
+        <w:t>安装K</w:t>
+      </w:r>
+      <w:r>
+        <w:t>eystone, Trove, Glance</w:t>
+      </w:r>
+      <w:r>
+        <w:rPr>
+          <w:rFonts w:hint="eastAsia"/>
+        </w:rPr>
+        <w:t>服务等比较简单的服务；</w:t>
+      </w:r>
+    </w:p>
+    <w:p>
+      <w:pPr>
+        <w:ind w:left="420"/>
+      </w:pPr>
+      <w:r>
+        <w:rPr>
+          <w:rFonts w:hint="eastAsia"/>
+        </w:rPr>
+        <w:t>C</w:t>
+      </w:r>
+      <w:r>
+        <w:t>ompute</w:t>
+      </w:r>
+      <w:r>
+        <w:rPr>
+          <w:rFonts w:hint="eastAsia"/>
+        </w:rPr>
+        <w:t>计算节点：N</w:t>
+      </w:r>
+      <w:r>
+        <w:t>ova</w:t>
+      </w:r>
+      <w:r>
+        <w:rPr>
+          <w:rFonts w:hint="eastAsia"/>
+        </w:rPr>
+        <w:t>服务；</w:t>
+      </w:r>
+    </w:p>
+    <w:p>
+      <w:pPr>
+        <w:ind w:left="420"/>
+      </w:pPr>
+      <w:r>
+        <w:rPr>
+          <w:rFonts w:hint="eastAsia"/>
+        </w:rPr>
+        <w:t>N</w:t>
+      </w:r>
+      <w:r>
+        <w:t>etwork</w:t>
+      </w:r>
+      <w:r>
+        <w:rPr>
+          <w:rFonts w:hint="eastAsia"/>
+        </w:rPr>
+        <w:t>节点：N</w:t>
+      </w:r>
+      <w:r>
+        <w:t>eutr</w:t>
+      </w:r>
+      <w:r>
+        <w:rPr>
+          <w:rFonts w:hint="eastAsia"/>
+        </w:rPr>
+        <w:t>on服务；</w:t>
+      </w:r>
+    </w:p>
+    <w:p>
+      <w:pPr>
+        <w:ind w:left="420"/>
+      </w:pPr>
+      <w:r>
+        <w:rPr>
+          <w:rFonts w:hint="eastAsia"/>
+        </w:rPr>
+        <w:t>B</w:t>
+      </w:r>
+      <w:r>
+        <w:t>lock</w:t>
+      </w:r>
+      <w:r>
+        <w:rPr>
+          <w:rFonts w:hint="eastAsia"/>
+        </w:rPr>
+        <w:t>节点：C</w:t>
+      </w:r>
+      <w:r>
+        <w:t>inder</w:t>
+      </w:r>
+      <w:r>
+        <w:rPr>
+          <w:rFonts w:hint="eastAsia"/>
+        </w:rPr>
+        <w:t>块存储服务；</w:t>
+      </w:r>
+    </w:p>
+    <w:p>
+      <w:pPr>
+        <w:pStyle w:val="2"/>
+        <w:ind w:left="420"/>
+      </w:pPr>
+      <w:r>
+        <w:rPr>
+          <w:rFonts w:hint="eastAsia"/>
+        </w:rPr>
+        <w:t>（三）</w:t>
+      </w:r>
+      <w:r>
+        <w:rPr>
+          <w:rFonts w:hint="eastAsia"/>
+        </w:rPr>
+        <w:t>网络配置</w:t>
+      </w:r>
+    </w:p>
+    <w:p>
+      <w:pPr>
+        <w:ind w:leftChars="0" w:left="0" w:firstLine="420"/>
+      </w:pPr>
+      <w:r>
+        <w:rPr>
+          <w:rFonts w:hint="eastAsia"/>
+        </w:rPr>
+        <w:t>有三种网络，第一种是管理网络，各个组件之间的通信采用管理网络；第二个是实例网络，各个虚拟机之间的通信采用的是实例网络；第三种是外部网络，</w:t>
+      </w:r>
+      <w:r>
+        <w:rPr>
+          <w:rFonts w:hint="eastAsia"/>
+        </w:rPr>
+        <w:t>提供虚拟机访问外网的能力。</w:t>
+      </w:r>
+      <w:r>
+        <w:rPr>
+          <w:rFonts w:hint="eastAsia"/>
+        </w:rPr>
+        <w:t>对于IP的配置上，如下所示：</w:t>
+      </w:r>
+    </w:p>
+    <w:p>
+      <w:pPr>
+        <w:ind w:left="420"/>
+      </w:pPr>
+    </w:p>
+    <w:p>
+      <w:pPr>
+        <w:ind w:left="420"/>
+      </w:pPr>
+      <w:r>
+        <w:rPr>
+          <w:rFonts w:hint="eastAsia"/>
+        </w:rPr>
+        <w:t>C</w:t>
+      </w:r>
+      <w:r>
+        <w:t>ontroller</w:t>
+      </w:r>
+      <w:r>
+        <w:rPr>
+          <w:rFonts w:hint="eastAsia"/>
+        </w:rPr>
+        <w:t>节点：一块网卡</w:t>
+      </w:r>
+      <w:r>
+        <w:rPr>
+          <w:rFonts w:hint="eastAsia"/>
+        </w:rPr>
+        <w:t>用于管理网络中，</w:t>
+      </w:r>
+      <w:r>
+        <w:rPr>
+          <w:rFonts w:hint="eastAsia"/>
+        </w:rPr>
+        <w:t>地址是1</w:t>
+      </w:r>
+      <w:r>
+        <w:t>92.168.222.5;</w:t>
+      </w:r>
+    </w:p>
+    <w:p>
+      <w:pPr>
+        <w:ind w:left="420"/>
+      </w:pPr>
+      <w:r>
+        <w:rPr>
+          <w:rFonts w:hint="eastAsia"/>
+        </w:rPr>
+        <w:t>C</w:t>
+      </w:r>
+      <w:r>
+        <w:t>ompute</w:t>
+      </w:r>
+      <w:r>
+        <w:rPr>
+          <w:rFonts w:hint="eastAsia"/>
+        </w:rPr>
+        <w:t>节点：两块网卡，一块用于管理网络中，为1</w:t>
+      </w:r>
+      <w:r>
+        <w:t xml:space="preserve">92.168.222.10; </w:t>
+      </w:r>
+      <w:r>
+        <w:rPr>
+          <w:rFonts w:hint="eastAsia"/>
+        </w:rPr>
+        <w:t>一块用于实例网路中，为1</w:t>
+      </w:r>
+      <w:r>
+        <w:t>72.16.0.10;</w:t>
+      </w:r>
+    </w:p>
+    <w:p>
+      <w:pPr>
+        <w:ind w:left="420"/>
+      </w:pPr>
+      <w:r>
+        <w:rPr>
+          <w:rFonts w:hint="eastAsia"/>
+        </w:rPr>
+        <w:t>N</w:t>
+      </w:r>
+      <w:r>
+        <w:t>etwork</w:t>
+      </w:r>
+      <w:r>
+        <w:rPr>
+          <w:rFonts w:hint="eastAsia"/>
+        </w:rPr>
+        <w:t>节点：三块网卡，</w:t>
+      </w:r>
+      <w:r>
+        <w:rPr>
+          <w:rFonts w:hint="eastAsia"/>
+        </w:rPr>
+        <w:t>一块用于管理网络中，为1</w:t>
+      </w:r>
+      <w:r>
+        <w:t>92.168.222.6</w:t>
+      </w:r>
+      <w:r>
+        <w:rPr>
+          <w:rFonts w:hint="eastAsia"/>
+        </w:rPr>
+        <w:t>；一块用于实例网络中，IP为</w:t>
+      </w:r>
+      <w:r>
+        <w:rPr>
+          <w:rFonts w:hint="eastAsia"/>
+        </w:rPr>
+        <w:t>1</w:t>
+      </w:r>
+      <w:r>
+        <w:t>72.16.0.6</w:t>
+      </w:r>
+      <w:r>
+        <w:rPr>
+          <w:rFonts w:hint="eastAsia"/>
+        </w:rPr>
+        <w:t>；一块用于外部网络中，IP为1</w:t>
+      </w:r>
+      <w:r>
+        <w:t>00.100.100.10</w:t>
+      </w:r>
       <w:r>
         <w:rPr>
           <w:rFonts w:hint="eastAsia"/>
@@ -1229,325 +1379,7 @@
     </w:p>
     <w:p>
       <w:pPr>
-        <w:pStyle w:val="2"/>
-        <w:ind w:left="420"/>
-      </w:pPr>
-      <w:r>
-        <w:rPr>
-          <w:rFonts w:hint="eastAsia"/>
-        </w:rPr>
-        <w:t>（二）</w:t>
-      </w:r>
-      <w:r>
-        <w:rPr>
-          <w:rFonts w:hint="eastAsia"/>
-        </w:rPr>
-        <w:t>节点配置</w:t>
-      </w:r>
-    </w:p>
-    <w:p>
-      <w:pPr>
-        <w:ind w:left="420"/>
-      </w:pPr>
-      <w:r>
-        <w:rPr>
-          <w:rFonts w:hint="eastAsia"/>
-        </w:rPr>
-        <w:t>C</w:t>
-      </w:r>
-      <w:r>
-        <w:t>ontroller</w:t>
-      </w:r>
-      <w:r>
-        <w:rPr>
-          <w:rFonts w:hint="eastAsia"/>
-        </w:rPr>
-        <w:t>控制节点：</w:t>
-      </w:r>
-      <w:r>
-        <w:rPr>
-          <w:rFonts w:hint="eastAsia"/>
-        </w:rPr>
-        <w:t>安装K</w:t>
-      </w:r>
-      <w:r>
-        <w:t>eystone, Trove, Glance</w:t>
-      </w:r>
-      <w:r>
-        <w:rPr>
-          <w:rFonts w:hint="eastAsia"/>
-        </w:rPr>
-        <w:t>服务等比较简单的服务；</w:t>
-      </w:r>
-    </w:p>
-    <w:p>
-      <w:pPr>
-        <w:ind w:left="420"/>
-      </w:pPr>
-      <w:r>
-        <w:rPr>
-          <w:rFonts w:hint="eastAsia"/>
-        </w:rPr>
-        <w:t>C</w:t>
-      </w:r>
-      <w:r>
-        <w:t>ompute</w:t>
-      </w:r>
-      <w:r>
-        <w:rPr>
-          <w:rFonts w:hint="eastAsia"/>
-        </w:rPr>
-        <w:t>计算节点：N</w:t>
-      </w:r>
-      <w:r>
-        <w:t>ova</w:t>
-      </w:r>
-      <w:r>
-        <w:rPr>
-          <w:rFonts w:hint="eastAsia"/>
-        </w:rPr>
-        <w:t>服务；</w:t>
-      </w:r>
-    </w:p>
-    <w:p>
-      <w:pPr>
-        <w:ind w:left="420"/>
-      </w:pPr>
-      <w:r>
-        <w:rPr>
-          <w:rFonts w:hint="eastAsia"/>
-        </w:rPr>
-        <w:t>N</w:t>
-      </w:r>
-      <w:r>
-        <w:t>etwork</w:t>
-      </w:r>
-      <w:r>
-        <w:rPr>
-          <w:rFonts w:hint="eastAsia"/>
-        </w:rPr>
-        <w:t>节点：N</w:t>
-      </w:r>
-      <w:r>
-        <w:t>eutr</w:t>
-      </w:r>
-      <w:r>
-        <w:rPr>
-          <w:rFonts w:hint="eastAsia"/>
-        </w:rPr>
-        <w:t>on服务；</w:t>
-      </w:r>
-    </w:p>
-    <w:p>
-      <w:pPr>
-        <w:ind w:left="420"/>
-        <w:rPr>
-          <w:rFonts w:hint="eastAsia"/>
-        </w:rPr>
-      </w:pPr>
-      <w:r>
-        <w:rPr>
-          <w:rFonts w:hint="eastAsia"/>
-        </w:rPr>
-        <w:t>B</w:t>
-      </w:r>
-      <w:r>
-        <w:t>lock</w:t>
-      </w:r>
-      <w:r>
-        <w:rPr>
-          <w:rFonts w:hint="eastAsia"/>
-        </w:rPr>
-        <w:t>节点：C</w:t>
-      </w:r>
-      <w:r>
-        <w:t>inder</w:t>
-      </w:r>
-      <w:r>
-        <w:rPr>
-          <w:rFonts w:hint="eastAsia"/>
-        </w:rPr>
-        <w:t>块存储服务；</w:t>
-      </w:r>
-    </w:p>
-    <w:p>
-      <w:pPr>
-        <w:pStyle w:val="2"/>
-        <w:ind w:left="420"/>
-      </w:pPr>
-      <w:r>
-        <w:rPr>
-          <w:rFonts w:hint="eastAsia"/>
-        </w:rPr>
-        <w:t>（三）</w:t>
-      </w:r>
-      <w:r>
-        <w:rPr>
-          <w:rFonts w:hint="eastAsia"/>
-        </w:rPr>
-        <w:t>网络配置</w:t>
-      </w:r>
-    </w:p>
-    <w:p>
-      <w:pPr>
-        <w:ind w:leftChars="0" w:left="0" w:firstLine="420"/>
-      </w:pPr>
-      <w:r>
-        <w:rPr>
-          <w:rFonts w:hint="eastAsia"/>
-        </w:rPr>
-        <w:t>有三种网络，第一种是管理网络，各个组件之间的通信采用管理网络；第二个是实例网络，各个虚拟机之间的通信采用的是实例网络；第三种是外部网络，</w:t>
-      </w:r>
-      <w:r>
-        <w:rPr>
-          <w:rFonts w:hint="eastAsia"/>
-        </w:rPr>
-        <w:t>提供虚拟机访问外网的能力。</w:t>
-      </w:r>
-      <w:r>
-        <w:rPr>
-          <w:rFonts w:hint="eastAsia"/>
-        </w:rPr>
-        <w:t>对于IP的配置上，如下所示：</w:t>
-      </w:r>
-    </w:p>
-    <w:p>
-      <w:pPr>
-        <w:ind w:left="420"/>
-      </w:pPr>
-    </w:p>
-    <w:p>
-      <w:pPr>
-        <w:ind w:left="420"/>
-      </w:pPr>
-      <w:r>
-        <w:rPr>
-          <w:rFonts w:hint="eastAsia"/>
-        </w:rPr>
-        <w:t>C</w:t>
-      </w:r>
-      <w:r>
-        <w:t>ontroller</w:t>
-      </w:r>
-      <w:r>
-        <w:rPr>
-          <w:rFonts w:hint="eastAsia"/>
-        </w:rPr>
-        <w:t>节点：一块网卡</w:t>
-      </w:r>
-      <w:r>
-        <w:rPr>
-          <w:rFonts w:hint="eastAsia"/>
-        </w:rPr>
-        <w:t>用于管理网络中，</w:t>
-      </w:r>
-      <w:r>
-        <w:rPr>
-          <w:rFonts w:hint="eastAsia"/>
-        </w:rPr>
-        <w:t>地址是1</w:t>
-      </w:r>
-      <w:r>
-        <w:t>92.168.222.5;</w:t>
-      </w:r>
-    </w:p>
-    <w:p>
-      <w:pPr>
-        <w:ind w:left="420"/>
-      </w:pPr>
-      <w:r>
-        <w:rPr>
-          <w:rFonts w:hint="eastAsia"/>
-        </w:rPr>
-        <w:t>C</w:t>
-      </w:r>
-      <w:r>
-        <w:t>ompute</w:t>
-      </w:r>
-      <w:r>
-        <w:rPr>
-          <w:rFonts w:hint="eastAsia"/>
-        </w:rPr>
-        <w:t>节点：两块网卡，一块用于管理网络中，为1</w:t>
-      </w:r>
-      <w:r>
-        <w:t xml:space="preserve">92.168.222.10; </w:t>
-      </w:r>
-      <w:r>
-        <w:rPr>
-          <w:rFonts w:hint="eastAsia"/>
-        </w:rPr>
-        <w:t>一块用于实例网路中，为1</w:t>
-      </w:r>
-      <w:r>
-        <w:t>72.16.0.10;</w:t>
-      </w:r>
-    </w:p>
-    <w:p>
-      <w:pPr>
-        <w:ind w:left="420"/>
-      </w:pPr>
-      <w:r>
-        <w:rPr>
-          <w:rFonts w:hint="eastAsia"/>
-        </w:rPr>
-        <w:t>N</w:t>
-      </w:r>
-      <w:r>
-        <w:t>etwork</w:t>
-      </w:r>
-      <w:r>
-        <w:rPr>
-          <w:rFonts w:hint="eastAsia"/>
-        </w:rPr>
-        <w:t>节点：三块网卡，</w:t>
-      </w:r>
-      <w:r>
-        <w:rPr>
-          <w:rFonts w:hint="eastAsia"/>
-        </w:rPr>
-        <w:t>一块用于管理网络中，为1</w:t>
-      </w:r>
-      <w:r>
-        <w:t>92.168.222.6</w:t>
-      </w:r>
-      <w:r>
-        <w:rPr>
-          <w:rFonts w:hint="eastAsia"/>
-        </w:rPr>
-        <w:t>；一块用于实例网络中，IP为</w:t>
-      </w:r>
-      <w:r>
-        <w:rPr>
-          <w:rFonts w:hint="eastAsia"/>
-        </w:rPr>
-        <w:t>1</w:t>
-      </w:r>
-      <w:r>
-        <w:t>72.16.0.6</w:t>
-      </w:r>
-      <w:r>
-        <w:rPr>
-          <w:rFonts w:hint="eastAsia"/>
-        </w:rPr>
-        <w:t>；一块用于外部网络中，IP为1</w:t>
-      </w:r>
-      <w:r>
-        <w:t>00.100.100.10</w:t>
-      </w:r>
-      <w:r>
-        <w:rPr>
-          <w:rFonts w:hint="eastAsia"/>
-        </w:rPr>
-        <w:t>；</w:t>
-      </w:r>
-    </w:p>
-    <w:p>
-      <w:pPr>
-        <w:ind w:left="420"/>
-        <w:rPr>
-          <w:rFonts w:hint="eastAsia"/>
-        </w:rPr>
+        <w:ind w:left="420"/>
       </w:pPr>
       <w:r>
         <w:rPr>

</xml_diff>